<commit_message>
Skrivit inledning och bakgrund samt ändrat alla rubriker från engelska till svenska.
</commit_message>
<xml_diff>
--- a/docs/Skriftlig Rapport.docx
+++ b/docs/Skriftlig Rapport.docx
@@ -1,6 +1,6 @@
 
 <file path=word/document.xml><?xml version="1.0" encoding="utf-8"?>
-<w:document xmlns:wpc="http://schemas.microsoft.com/office/word/2010/wordprocessingCanvas" xmlns:mc="http://schemas.openxmlformats.org/markup-compatibility/2006" xmlns:o="urn:schemas-microsoft-com:office:office" xmlns:r="http://schemas.openxmlformats.org/officeDocument/2006/relationships" xmlns:m="http://schemas.openxmlformats.org/officeDocument/2006/math" xmlns:v="urn:schemas-microsoft-com:vml" xmlns:wp14="http://schemas.microsoft.com/office/word/2010/wordprocessingDrawing" xmlns:wp="http://schemas.openxmlformats.org/drawingml/2006/wordprocessingDrawing" xmlns:w10="urn:schemas-microsoft-com:office:word" xmlns:w="http://schemas.openxmlformats.org/wordprocessingml/2006/main" xmlns:w14="http://schemas.microsoft.com/office/word/2010/wordml" xmlns:w15="http://schemas.microsoft.com/office/word/2012/wordml" xmlns:wpg="http://schemas.microsoft.com/office/word/2010/wordprocessingGroup" xmlns:wpi="http://schemas.microsoft.com/office/word/2010/wordprocessingInk" xmlns:wne="http://schemas.microsoft.com/office/word/2006/wordml" xmlns:wps="http://schemas.microsoft.com/office/word/2010/wordprocessingShape" mc:Ignorable="w14 w15 wp14">
+<w:document xmlns:wpc="http://schemas.microsoft.com/office/word/2010/wordprocessingCanvas" xmlns:cx="http://schemas.microsoft.com/office/drawing/2014/chartex" xmlns:cx1="http://schemas.microsoft.com/office/drawing/2015/9/8/chartex" xmlns:cx2="http://schemas.microsoft.com/office/drawing/2015/10/21/chartex" xmlns:cx3="http://schemas.microsoft.com/office/drawing/2016/5/9/chartex" xmlns:cx4="http://schemas.microsoft.com/office/drawing/2016/5/10/chartex" xmlns:cx5="http://schemas.microsoft.com/office/drawing/2016/5/11/chartex" xmlns:mc="http://schemas.openxmlformats.org/markup-compatibility/2006" xmlns:o="urn:schemas-microsoft-com:office:office" xmlns:r="http://schemas.openxmlformats.org/officeDocument/2006/relationships" xmlns:m="http://schemas.openxmlformats.org/officeDocument/2006/math" xmlns:v="urn:schemas-microsoft-com:vml" xmlns:wp14="http://schemas.microsoft.com/office/word/2010/wordprocessingDrawing" xmlns:wp="http://schemas.openxmlformats.org/drawingml/2006/wordprocessingDrawing" xmlns:w10="urn:schemas-microsoft-com:office:word" xmlns:w="http://schemas.openxmlformats.org/wordprocessingml/2006/main" xmlns:w14="http://schemas.microsoft.com/office/word/2010/wordml" xmlns:w15="http://schemas.microsoft.com/office/word/2012/wordml" xmlns:w16se="http://schemas.microsoft.com/office/word/2015/wordml/symex" xmlns:wpg="http://schemas.microsoft.com/office/word/2010/wordprocessingGroup" xmlns:wpi="http://schemas.microsoft.com/office/word/2010/wordprocessingInk" xmlns:wne="http://schemas.microsoft.com/office/word/2006/wordml" xmlns:wps="http://schemas.microsoft.com/office/word/2010/wordprocessingShape" mc:Ignorable="w14 w15 w16se wp14">
   <w:body>
     <w:p>
       <w:pPr>
@@ -1638,6 +1638,26 @@
         </w:rPr>
         <w:t xml:space="preserve">kompetenta programmerare skulle vår upplevelse av mobiltelefoner vara extremt tråkig och tom. </w:t>
       </w:r>
+      <w:r>
+        <w:rPr>
+          <w:rFonts w:ascii="Times New Roman" w:eastAsia="Times New Roman" w:hAnsi="Times New Roman" w:cs="Times New Roman"/>
+          <w:color w:val="000000"/>
+          <w:sz w:val="23"/>
+          <w:szCs w:val="23"/>
+          <w:lang w:eastAsia="sv-SE"/>
+        </w:rPr>
+        <w:t>Det är inte många som vet hur spelprogrammering går till, ännu mindre specifikt för smartphones. Detta projekt går ut på att konstruera ett mobilspel till smartphones</w:t>
+      </w:r>
+      <w:r>
+        <w:rPr>
+          <w:rFonts w:ascii="Times New Roman" w:eastAsia="Times New Roman" w:hAnsi="Times New Roman" w:cs="Times New Roman"/>
+          <w:color w:val="000000"/>
+          <w:sz w:val="23"/>
+          <w:szCs w:val="23"/>
+          <w:lang w:eastAsia="sv-SE"/>
+        </w:rPr>
+        <w:t xml:space="preserve"> och använda de erfarenheter som detta ger till att redovisa min frågeställning.</w:t>
+      </w:r>
       <w:bookmarkStart w:id="2" w:name="_GoBack"/>
       <w:bookmarkEnd w:id="2"/>
     </w:p>
@@ -1810,6 +1830,76 @@
         </w:rPr>
         <w:t xml:space="preserve"> </w:t>
       </w:r>
+      <w:r>
+        <w:rPr>
+          <w:rFonts w:ascii="Times New Roman" w:eastAsia="Times New Roman" w:hAnsi="Times New Roman" w:cs="Times New Roman"/>
+          <w:color w:val="000000"/>
+          <w:sz w:val="24"/>
+          <w:szCs w:val="24"/>
+          <w:lang w:eastAsia="sv-SE"/>
+        </w:rPr>
+        <w:t>Jag går för tillfället Teknikprogrammet på Finnvedens Gymnasium. Inom ramen för det här programmet</w:t>
+      </w:r>
+      <w:r>
+        <w:rPr>
+          <w:rFonts w:ascii="Times New Roman" w:eastAsia="Times New Roman" w:hAnsi="Times New Roman" w:cs="Times New Roman"/>
+          <w:color w:val="000000"/>
+          <w:sz w:val="24"/>
+          <w:szCs w:val="24"/>
+          <w:lang w:eastAsia="sv-SE"/>
+        </w:rPr>
+        <w:t xml:space="preserve"> har jag gått kursen P</w:t>
+      </w:r>
+      <w:r>
+        <w:rPr>
+          <w:rFonts w:ascii="Times New Roman" w:eastAsia="Times New Roman" w:hAnsi="Times New Roman" w:cs="Times New Roman"/>
+          <w:color w:val="000000"/>
+          <w:sz w:val="24"/>
+          <w:szCs w:val="24"/>
+          <w:lang w:eastAsia="sv-SE"/>
+        </w:rPr>
+        <w:t>rogrammering</w:t>
+      </w:r>
+      <w:r>
+        <w:rPr>
+          <w:rFonts w:ascii="Times New Roman" w:eastAsia="Times New Roman" w:hAnsi="Times New Roman" w:cs="Times New Roman"/>
+          <w:color w:val="000000"/>
+          <w:sz w:val="24"/>
+          <w:szCs w:val="24"/>
+          <w:lang w:eastAsia="sv-SE"/>
+        </w:rPr>
+        <w:t xml:space="preserve"> 1 och går för tillfället kursen därpå i samma ämne. Jag har länge haft ett</w:t>
+      </w:r>
+      <w:r>
+        <w:rPr>
+          <w:rFonts w:ascii="Times New Roman" w:eastAsia="Times New Roman" w:hAnsi="Times New Roman" w:cs="Times New Roman"/>
+          <w:color w:val="000000"/>
+          <w:sz w:val="24"/>
+          <w:szCs w:val="24"/>
+          <w:lang w:eastAsia="sv-SE"/>
+        </w:rPr>
+        <w:t xml:space="preserve"> genuint</w:t>
+      </w:r>
+      <w:r>
+        <w:rPr>
+          <w:rFonts w:ascii="Times New Roman" w:eastAsia="Times New Roman" w:hAnsi="Times New Roman" w:cs="Times New Roman"/>
+          <w:color w:val="000000"/>
+          <w:sz w:val="24"/>
+          <w:szCs w:val="24"/>
+          <w:lang w:eastAsia="sv-SE"/>
+        </w:rPr>
+        <w:t xml:space="preserve"> dataintresse och vill därför utmana mig själv och sätta mina förmågor på prov. </w:t>
+      </w:r>
+      <w:r>
+        <w:rPr>
+          <w:rFonts w:ascii="Times New Roman" w:eastAsia="Times New Roman" w:hAnsi="Times New Roman" w:cs="Times New Roman"/>
+          <w:color w:val="000000"/>
+          <w:sz w:val="24"/>
+          <w:szCs w:val="24"/>
+          <w:lang w:eastAsia="sv-SE"/>
+        </w:rPr>
+        <w:t>Samtidigt kommer arbetet att kräva en hel del ny kunskap.</w:t>
+      </w:r>
     </w:p>
     <w:p>
       <w:pPr>
@@ -1944,7 +2034,7 @@
       <w:bookmarkEnd w:id="5"/>
       <w:bookmarkEnd w:id="6"/>
       <w:r>
-        <w:t>Aim and question-s</w:t>
+        <w:t>Syfte och frågor</w:t>
       </w:r>
     </w:p>
     <w:p>
@@ -2169,7 +2259,7 @@
           <w:rFonts w:eastAsia="Times New Roman"/>
           <w:lang w:eastAsia="sv-SE"/>
         </w:rPr>
-        <w:t>Method and references</w:t>
+        <w:t>Metod, avgränsningar och källor</w:t>
       </w:r>
       <w:r>
         <w:rPr>
@@ -3236,7 +3326,7 @@
         <w:rPr>
           <w:rStyle w:val="Rubrik1Char"/>
         </w:rPr>
-        <w:t>Conclusion</w:t>
+        <w:t>Slutsats</w:t>
       </w:r>
       <w:r>
         <w:rPr>
@@ -3873,7 +3963,7 @@
 </file>
 
 <file path=word/endnotes.xml><?xml version="1.0" encoding="utf-8"?>
-<w:endnotes xmlns:wpc="http://schemas.microsoft.com/office/word/2010/wordprocessingCanvas" xmlns:mc="http://schemas.openxmlformats.org/markup-compatibility/2006" xmlns:o="urn:schemas-microsoft-com:office:office" xmlns:r="http://schemas.openxmlformats.org/officeDocument/2006/relationships" xmlns:m="http://schemas.openxmlformats.org/officeDocument/2006/math" xmlns:v="urn:schemas-microsoft-com:vml" xmlns:wp14="http://schemas.microsoft.com/office/word/2010/wordprocessingDrawing" xmlns:wp="http://schemas.openxmlformats.org/drawingml/2006/wordprocessingDrawing" xmlns:w10="urn:schemas-microsoft-com:office:word" xmlns:w="http://schemas.openxmlformats.org/wordprocessingml/2006/main" xmlns:w14="http://schemas.microsoft.com/office/word/2010/wordml" xmlns:w15="http://schemas.microsoft.com/office/word/2012/wordml" xmlns:wpg="http://schemas.microsoft.com/office/word/2010/wordprocessingGroup" xmlns:wpi="http://schemas.microsoft.com/office/word/2010/wordprocessingInk" xmlns:wne="http://schemas.microsoft.com/office/word/2006/wordml" xmlns:wps="http://schemas.microsoft.com/office/word/2010/wordprocessingShape" mc:Ignorable="w14 w15 wp14">
+<w:endnotes xmlns:wpc="http://schemas.microsoft.com/office/word/2010/wordprocessingCanvas" xmlns:cx="http://schemas.microsoft.com/office/drawing/2014/chartex" xmlns:cx1="http://schemas.microsoft.com/office/drawing/2015/9/8/chartex" xmlns:cx2="http://schemas.microsoft.com/office/drawing/2015/10/21/chartex" xmlns:cx3="http://schemas.microsoft.com/office/drawing/2016/5/9/chartex" xmlns:cx4="http://schemas.microsoft.com/office/drawing/2016/5/10/chartex" xmlns:cx5="http://schemas.microsoft.com/office/drawing/2016/5/11/chartex" xmlns:mc="http://schemas.openxmlformats.org/markup-compatibility/2006" xmlns:o="urn:schemas-microsoft-com:office:office" xmlns:r="http://schemas.openxmlformats.org/officeDocument/2006/relationships" xmlns:m="http://schemas.openxmlformats.org/officeDocument/2006/math" xmlns:v="urn:schemas-microsoft-com:vml" xmlns:wp14="http://schemas.microsoft.com/office/word/2010/wordprocessingDrawing" xmlns:wp="http://schemas.openxmlformats.org/drawingml/2006/wordprocessingDrawing" xmlns:w10="urn:schemas-microsoft-com:office:word" xmlns:w="http://schemas.openxmlformats.org/wordprocessingml/2006/main" xmlns:w14="http://schemas.microsoft.com/office/word/2010/wordml" xmlns:w15="http://schemas.microsoft.com/office/word/2012/wordml" xmlns:w16se="http://schemas.microsoft.com/office/word/2015/wordml/symex" xmlns:wpg="http://schemas.microsoft.com/office/word/2010/wordprocessingGroup" xmlns:wpi="http://schemas.microsoft.com/office/word/2010/wordprocessingInk" xmlns:wne="http://schemas.microsoft.com/office/word/2006/wordml" xmlns:wps="http://schemas.microsoft.com/office/word/2010/wordprocessingShape" mc:Ignorable="w14 w15 w16se wp14">
   <w:endnote w:type="separator" w:id="-1">
     <w:p>
       <w:pPr>
@@ -3898,7 +3988,7 @@
 </file>
 
 <file path=word/footer1.xml><?xml version="1.0" encoding="utf-8"?>
-<w:ftr xmlns:wpc="http://schemas.microsoft.com/office/word/2010/wordprocessingCanvas" xmlns:mc="http://schemas.openxmlformats.org/markup-compatibility/2006" xmlns:o="urn:schemas-microsoft-com:office:office" xmlns:r="http://schemas.openxmlformats.org/officeDocument/2006/relationships" xmlns:m="http://schemas.openxmlformats.org/officeDocument/2006/math" xmlns:v="urn:schemas-microsoft-com:vml" xmlns:wp14="http://schemas.microsoft.com/office/word/2010/wordprocessingDrawing" xmlns:wp="http://schemas.openxmlformats.org/drawingml/2006/wordprocessingDrawing" xmlns:w10="urn:schemas-microsoft-com:office:word" xmlns:w="http://schemas.openxmlformats.org/wordprocessingml/2006/main" xmlns:w14="http://schemas.microsoft.com/office/word/2010/wordml" xmlns:w15="http://schemas.microsoft.com/office/word/2012/wordml" xmlns:wpg="http://schemas.microsoft.com/office/word/2010/wordprocessingGroup" xmlns:wpi="http://schemas.microsoft.com/office/word/2010/wordprocessingInk" xmlns:wne="http://schemas.microsoft.com/office/word/2006/wordml" xmlns:wps="http://schemas.microsoft.com/office/word/2010/wordprocessingShape" mc:Ignorable="w14 w15 wp14">
+<w:ftr xmlns:wpc="http://schemas.microsoft.com/office/word/2010/wordprocessingCanvas" xmlns:cx="http://schemas.microsoft.com/office/drawing/2014/chartex" xmlns:cx1="http://schemas.microsoft.com/office/drawing/2015/9/8/chartex" xmlns:cx2="http://schemas.microsoft.com/office/drawing/2015/10/21/chartex" xmlns:cx3="http://schemas.microsoft.com/office/drawing/2016/5/9/chartex" xmlns:cx4="http://schemas.microsoft.com/office/drawing/2016/5/10/chartex" xmlns:cx5="http://schemas.microsoft.com/office/drawing/2016/5/11/chartex" xmlns:mc="http://schemas.openxmlformats.org/markup-compatibility/2006" xmlns:o="urn:schemas-microsoft-com:office:office" xmlns:r="http://schemas.openxmlformats.org/officeDocument/2006/relationships" xmlns:m="http://schemas.openxmlformats.org/officeDocument/2006/math" xmlns:v="urn:schemas-microsoft-com:vml" xmlns:wp14="http://schemas.microsoft.com/office/word/2010/wordprocessingDrawing" xmlns:wp="http://schemas.openxmlformats.org/drawingml/2006/wordprocessingDrawing" xmlns:w10="urn:schemas-microsoft-com:office:word" xmlns:w="http://schemas.openxmlformats.org/wordprocessingml/2006/main" xmlns:w14="http://schemas.microsoft.com/office/word/2010/wordml" xmlns:w15="http://schemas.microsoft.com/office/word/2012/wordml" xmlns:w16se="http://schemas.microsoft.com/office/word/2015/wordml/symex" xmlns:wpg="http://schemas.microsoft.com/office/word/2010/wordprocessingGroup" xmlns:wpi="http://schemas.microsoft.com/office/word/2010/wordprocessingInk" xmlns:wne="http://schemas.microsoft.com/office/word/2006/wordml" xmlns:wps="http://schemas.microsoft.com/office/word/2010/wordprocessingShape" mc:Ignorable="w14 w15 w16se wp14">
   <w:p>
     <w:pPr>
       <w:pStyle w:val="Sidfot"/>
@@ -3914,7 +4004,7 @@
 </file>
 
 <file path=word/footer2.xml><?xml version="1.0" encoding="utf-8"?>
-<w:ftr xmlns:wpc="http://schemas.microsoft.com/office/word/2010/wordprocessingCanvas" xmlns:mc="http://schemas.openxmlformats.org/markup-compatibility/2006" xmlns:o="urn:schemas-microsoft-com:office:office" xmlns:r="http://schemas.openxmlformats.org/officeDocument/2006/relationships" xmlns:m="http://schemas.openxmlformats.org/officeDocument/2006/math" xmlns:v="urn:schemas-microsoft-com:vml" xmlns:wp14="http://schemas.microsoft.com/office/word/2010/wordprocessingDrawing" xmlns:wp="http://schemas.openxmlformats.org/drawingml/2006/wordprocessingDrawing" xmlns:w10="urn:schemas-microsoft-com:office:word" xmlns:w="http://schemas.openxmlformats.org/wordprocessingml/2006/main" xmlns:w14="http://schemas.microsoft.com/office/word/2010/wordml" xmlns:w15="http://schemas.microsoft.com/office/word/2012/wordml" xmlns:wpg="http://schemas.microsoft.com/office/word/2010/wordprocessingGroup" xmlns:wpi="http://schemas.microsoft.com/office/word/2010/wordprocessingInk" xmlns:wne="http://schemas.microsoft.com/office/word/2006/wordml" xmlns:wps="http://schemas.microsoft.com/office/word/2010/wordprocessingShape" mc:Ignorable="w14 w15 wp14">
+<w:ftr xmlns:wpc="http://schemas.microsoft.com/office/word/2010/wordprocessingCanvas" xmlns:cx="http://schemas.microsoft.com/office/drawing/2014/chartex" xmlns:cx1="http://schemas.microsoft.com/office/drawing/2015/9/8/chartex" xmlns:cx2="http://schemas.microsoft.com/office/drawing/2015/10/21/chartex" xmlns:cx3="http://schemas.microsoft.com/office/drawing/2016/5/9/chartex" xmlns:cx4="http://schemas.microsoft.com/office/drawing/2016/5/10/chartex" xmlns:cx5="http://schemas.microsoft.com/office/drawing/2016/5/11/chartex" xmlns:mc="http://schemas.openxmlformats.org/markup-compatibility/2006" xmlns:o="urn:schemas-microsoft-com:office:office" xmlns:r="http://schemas.openxmlformats.org/officeDocument/2006/relationships" xmlns:m="http://schemas.openxmlformats.org/officeDocument/2006/math" xmlns:v="urn:schemas-microsoft-com:vml" xmlns:wp14="http://schemas.microsoft.com/office/word/2010/wordprocessingDrawing" xmlns:wp="http://schemas.openxmlformats.org/drawingml/2006/wordprocessingDrawing" xmlns:w10="urn:schemas-microsoft-com:office:word" xmlns:w="http://schemas.openxmlformats.org/wordprocessingml/2006/main" xmlns:w14="http://schemas.microsoft.com/office/word/2010/wordml" xmlns:w15="http://schemas.microsoft.com/office/word/2012/wordml" xmlns:w16se="http://schemas.microsoft.com/office/word/2015/wordml/symex" xmlns:wpg="http://schemas.microsoft.com/office/word/2010/wordprocessingGroup" xmlns:wpi="http://schemas.microsoft.com/office/word/2010/wordprocessingInk" xmlns:wne="http://schemas.microsoft.com/office/word/2006/wordml" xmlns:wps="http://schemas.microsoft.com/office/word/2010/wordprocessingShape" mc:Ignorable="w14 w15 w16se wp14">
   <w:p>
     <w:pPr>
       <w:pStyle w:val="Sidfot"/>
@@ -3930,7 +4020,7 @@
 </file>
 
 <file path=word/footer3.xml><?xml version="1.0" encoding="utf-8"?>
-<w:ftr xmlns:wpc="http://schemas.microsoft.com/office/word/2010/wordprocessingCanvas" xmlns:mc="http://schemas.openxmlformats.org/markup-compatibility/2006" xmlns:o="urn:schemas-microsoft-com:office:office" xmlns:r="http://schemas.openxmlformats.org/officeDocument/2006/relationships" xmlns:m="http://schemas.openxmlformats.org/officeDocument/2006/math" xmlns:v="urn:schemas-microsoft-com:vml" xmlns:wp14="http://schemas.microsoft.com/office/word/2010/wordprocessingDrawing" xmlns:wp="http://schemas.openxmlformats.org/drawingml/2006/wordprocessingDrawing" xmlns:w10="urn:schemas-microsoft-com:office:word" xmlns:w="http://schemas.openxmlformats.org/wordprocessingml/2006/main" xmlns:w14="http://schemas.microsoft.com/office/word/2010/wordml" xmlns:w15="http://schemas.microsoft.com/office/word/2012/wordml" xmlns:wpg="http://schemas.microsoft.com/office/word/2010/wordprocessingGroup" xmlns:wpi="http://schemas.microsoft.com/office/word/2010/wordprocessingInk" xmlns:wne="http://schemas.microsoft.com/office/word/2006/wordml" xmlns:wps="http://schemas.microsoft.com/office/word/2010/wordprocessingShape" mc:Ignorable="w14 w15 wp14">
+<w:ftr xmlns:wpc="http://schemas.microsoft.com/office/word/2010/wordprocessingCanvas" xmlns:cx="http://schemas.microsoft.com/office/drawing/2014/chartex" xmlns:cx1="http://schemas.microsoft.com/office/drawing/2015/9/8/chartex" xmlns:cx2="http://schemas.microsoft.com/office/drawing/2015/10/21/chartex" xmlns:cx3="http://schemas.microsoft.com/office/drawing/2016/5/9/chartex" xmlns:cx4="http://schemas.microsoft.com/office/drawing/2016/5/10/chartex" xmlns:cx5="http://schemas.microsoft.com/office/drawing/2016/5/11/chartex" xmlns:mc="http://schemas.openxmlformats.org/markup-compatibility/2006" xmlns:o="urn:schemas-microsoft-com:office:office" xmlns:r="http://schemas.openxmlformats.org/officeDocument/2006/relationships" xmlns:m="http://schemas.openxmlformats.org/officeDocument/2006/math" xmlns:v="urn:schemas-microsoft-com:vml" xmlns:wp14="http://schemas.microsoft.com/office/word/2010/wordprocessingDrawing" xmlns:wp="http://schemas.openxmlformats.org/drawingml/2006/wordprocessingDrawing" xmlns:w10="urn:schemas-microsoft-com:office:word" xmlns:w="http://schemas.openxmlformats.org/wordprocessingml/2006/main" xmlns:w14="http://schemas.microsoft.com/office/word/2010/wordml" xmlns:w15="http://schemas.microsoft.com/office/word/2012/wordml" xmlns:w16se="http://schemas.microsoft.com/office/word/2015/wordml/symex" xmlns:wpg="http://schemas.microsoft.com/office/word/2010/wordprocessingGroup" xmlns:wpi="http://schemas.microsoft.com/office/word/2010/wordprocessingInk" xmlns:wne="http://schemas.microsoft.com/office/word/2006/wordml" xmlns:wps="http://schemas.microsoft.com/office/word/2010/wordprocessingShape" mc:Ignorable="w14 w15 w16se wp14">
   <w:sdt>
     <w:sdtPr>
       <w:id w:val="1329333391"/>
@@ -3976,7 +4066,7 @@
 </file>
 
 <file path=word/footer4.xml><?xml version="1.0" encoding="utf-8"?>
-<w:ftr xmlns:wpc="http://schemas.microsoft.com/office/word/2010/wordprocessingCanvas" xmlns:mc="http://schemas.openxmlformats.org/markup-compatibility/2006" xmlns:o="urn:schemas-microsoft-com:office:office" xmlns:r="http://schemas.openxmlformats.org/officeDocument/2006/relationships" xmlns:m="http://schemas.openxmlformats.org/officeDocument/2006/math" xmlns:v="urn:schemas-microsoft-com:vml" xmlns:wp14="http://schemas.microsoft.com/office/word/2010/wordprocessingDrawing" xmlns:wp="http://schemas.openxmlformats.org/drawingml/2006/wordprocessingDrawing" xmlns:w10="urn:schemas-microsoft-com:office:word" xmlns:w="http://schemas.openxmlformats.org/wordprocessingml/2006/main" xmlns:w14="http://schemas.microsoft.com/office/word/2010/wordml" xmlns:w15="http://schemas.microsoft.com/office/word/2012/wordml" xmlns:wpg="http://schemas.microsoft.com/office/word/2010/wordprocessingGroup" xmlns:wpi="http://schemas.microsoft.com/office/word/2010/wordprocessingInk" xmlns:wne="http://schemas.microsoft.com/office/word/2006/wordml" xmlns:wps="http://schemas.microsoft.com/office/word/2010/wordprocessingShape" mc:Ignorable="w14 w15 wp14">
+<w:ftr xmlns:wpc="http://schemas.microsoft.com/office/word/2010/wordprocessingCanvas" xmlns:cx="http://schemas.microsoft.com/office/drawing/2014/chartex" xmlns:cx1="http://schemas.microsoft.com/office/drawing/2015/9/8/chartex" xmlns:cx2="http://schemas.microsoft.com/office/drawing/2015/10/21/chartex" xmlns:cx3="http://schemas.microsoft.com/office/drawing/2016/5/9/chartex" xmlns:cx4="http://schemas.microsoft.com/office/drawing/2016/5/10/chartex" xmlns:cx5="http://schemas.microsoft.com/office/drawing/2016/5/11/chartex" xmlns:mc="http://schemas.openxmlformats.org/markup-compatibility/2006" xmlns:o="urn:schemas-microsoft-com:office:office" xmlns:r="http://schemas.openxmlformats.org/officeDocument/2006/relationships" xmlns:m="http://schemas.openxmlformats.org/officeDocument/2006/math" xmlns:v="urn:schemas-microsoft-com:vml" xmlns:wp14="http://schemas.microsoft.com/office/word/2010/wordprocessingDrawing" xmlns:wp="http://schemas.openxmlformats.org/drawingml/2006/wordprocessingDrawing" xmlns:w10="urn:schemas-microsoft-com:office:word" xmlns:w="http://schemas.openxmlformats.org/wordprocessingml/2006/main" xmlns:w14="http://schemas.microsoft.com/office/word/2010/wordml" xmlns:w15="http://schemas.microsoft.com/office/word/2012/wordml" xmlns:w16se="http://schemas.microsoft.com/office/word/2015/wordml/symex" xmlns:wpg="http://schemas.microsoft.com/office/word/2010/wordprocessingGroup" xmlns:wpi="http://schemas.microsoft.com/office/word/2010/wordprocessingInk" xmlns:wne="http://schemas.microsoft.com/office/word/2006/wordml" xmlns:wps="http://schemas.microsoft.com/office/word/2010/wordprocessingShape" mc:Ignorable="w14 w15 w16se wp14">
   <w:sdt>
     <w:sdtPr>
       <w:id w:val="1722637026"/>
@@ -4022,7 +4112,7 @@
 </file>
 
 <file path=word/footnotes.xml><?xml version="1.0" encoding="utf-8"?>
-<w:footnotes xmlns:wpc="http://schemas.microsoft.com/office/word/2010/wordprocessingCanvas" xmlns:mc="http://schemas.openxmlformats.org/markup-compatibility/2006" xmlns:o="urn:schemas-microsoft-com:office:office" xmlns:r="http://schemas.openxmlformats.org/officeDocument/2006/relationships" xmlns:m="http://schemas.openxmlformats.org/officeDocument/2006/math" xmlns:v="urn:schemas-microsoft-com:vml" xmlns:wp14="http://schemas.microsoft.com/office/word/2010/wordprocessingDrawing" xmlns:wp="http://schemas.openxmlformats.org/drawingml/2006/wordprocessingDrawing" xmlns:w10="urn:schemas-microsoft-com:office:word" xmlns:w="http://schemas.openxmlformats.org/wordprocessingml/2006/main" xmlns:w14="http://schemas.microsoft.com/office/word/2010/wordml" xmlns:w15="http://schemas.microsoft.com/office/word/2012/wordml" xmlns:wpg="http://schemas.microsoft.com/office/word/2010/wordprocessingGroup" xmlns:wpi="http://schemas.microsoft.com/office/word/2010/wordprocessingInk" xmlns:wne="http://schemas.microsoft.com/office/word/2006/wordml" xmlns:wps="http://schemas.microsoft.com/office/word/2010/wordprocessingShape" mc:Ignorable="w14 w15 wp14">
+<w:footnotes xmlns:wpc="http://schemas.microsoft.com/office/word/2010/wordprocessingCanvas" xmlns:cx="http://schemas.microsoft.com/office/drawing/2014/chartex" xmlns:cx1="http://schemas.microsoft.com/office/drawing/2015/9/8/chartex" xmlns:cx2="http://schemas.microsoft.com/office/drawing/2015/10/21/chartex" xmlns:cx3="http://schemas.microsoft.com/office/drawing/2016/5/9/chartex" xmlns:cx4="http://schemas.microsoft.com/office/drawing/2016/5/10/chartex" xmlns:cx5="http://schemas.microsoft.com/office/drawing/2016/5/11/chartex" xmlns:mc="http://schemas.openxmlformats.org/markup-compatibility/2006" xmlns:o="urn:schemas-microsoft-com:office:office" xmlns:r="http://schemas.openxmlformats.org/officeDocument/2006/relationships" xmlns:m="http://schemas.openxmlformats.org/officeDocument/2006/math" xmlns:v="urn:schemas-microsoft-com:vml" xmlns:wp14="http://schemas.microsoft.com/office/word/2010/wordprocessingDrawing" xmlns:wp="http://schemas.openxmlformats.org/drawingml/2006/wordprocessingDrawing" xmlns:w10="urn:schemas-microsoft-com:office:word" xmlns:w="http://schemas.openxmlformats.org/wordprocessingml/2006/main" xmlns:w14="http://schemas.microsoft.com/office/word/2010/wordml" xmlns:w15="http://schemas.microsoft.com/office/word/2012/wordml" xmlns:w16se="http://schemas.microsoft.com/office/word/2015/wordml/symex" xmlns:wpg="http://schemas.microsoft.com/office/word/2010/wordprocessingGroup" xmlns:wpi="http://schemas.microsoft.com/office/word/2010/wordprocessingInk" xmlns:wne="http://schemas.microsoft.com/office/word/2006/wordml" xmlns:wps="http://schemas.microsoft.com/office/word/2010/wordprocessingShape" mc:Ignorable="w14 w15 w16se wp14">
   <w:footnote w:type="separator" w:id="-1">
     <w:p>
       <w:pPr>
@@ -4047,7 +4137,7 @@
 </file>
 
 <file path=word/header1.xml><?xml version="1.0" encoding="utf-8"?>
-<w:hdr xmlns:wpc="http://schemas.microsoft.com/office/word/2010/wordprocessingCanvas" xmlns:mc="http://schemas.openxmlformats.org/markup-compatibility/2006" xmlns:o="urn:schemas-microsoft-com:office:office" xmlns:r="http://schemas.openxmlformats.org/officeDocument/2006/relationships" xmlns:m="http://schemas.openxmlformats.org/officeDocument/2006/math" xmlns:v="urn:schemas-microsoft-com:vml" xmlns:wp14="http://schemas.microsoft.com/office/word/2010/wordprocessingDrawing" xmlns:wp="http://schemas.openxmlformats.org/drawingml/2006/wordprocessingDrawing" xmlns:w10="urn:schemas-microsoft-com:office:word" xmlns:w="http://schemas.openxmlformats.org/wordprocessingml/2006/main" xmlns:w14="http://schemas.microsoft.com/office/word/2010/wordml" xmlns:w15="http://schemas.microsoft.com/office/word/2012/wordml" xmlns:wpg="http://schemas.microsoft.com/office/word/2010/wordprocessingGroup" xmlns:wpi="http://schemas.microsoft.com/office/word/2010/wordprocessingInk" xmlns:wne="http://schemas.microsoft.com/office/word/2006/wordml" xmlns:wps="http://schemas.microsoft.com/office/word/2010/wordprocessingShape" mc:Ignorable="w14 w15 wp14">
+<w:hdr xmlns:wpc="http://schemas.microsoft.com/office/word/2010/wordprocessingCanvas" xmlns:cx="http://schemas.microsoft.com/office/drawing/2014/chartex" xmlns:cx1="http://schemas.microsoft.com/office/drawing/2015/9/8/chartex" xmlns:cx2="http://schemas.microsoft.com/office/drawing/2015/10/21/chartex" xmlns:cx3="http://schemas.microsoft.com/office/drawing/2016/5/9/chartex" xmlns:cx4="http://schemas.microsoft.com/office/drawing/2016/5/10/chartex" xmlns:cx5="http://schemas.microsoft.com/office/drawing/2016/5/11/chartex" xmlns:mc="http://schemas.openxmlformats.org/markup-compatibility/2006" xmlns:o="urn:schemas-microsoft-com:office:office" xmlns:r="http://schemas.openxmlformats.org/officeDocument/2006/relationships" xmlns:m="http://schemas.openxmlformats.org/officeDocument/2006/math" xmlns:v="urn:schemas-microsoft-com:vml" xmlns:wp14="http://schemas.microsoft.com/office/word/2010/wordprocessingDrawing" xmlns:wp="http://schemas.openxmlformats.org/drawingml/2006/wordprocessingDrawing" xmlns:w10="urn:schemas-microsoft-com:office:word" xmlns:w="http://schemas.openxmlformats.org/wordprocessingml/2006/main" xmlns:w14="http://schemas.microsoft.com/office/word/2010/wordml" xmlns:w15="http://schemas.microsoft.com/office/word/2012/wordml" xmlns:w16se="http://schemas.microsoft.com/office/word/2015/wordml/symex" xmlns:wpg="http://schemas.microsoft.com/office/word/2010/wordprocessingGroup" xmlns:wpi="http://schemas.microsoft.com/office/word/2010/wordprocessingInk" xmlns:wne="http://schemas.microsoft.com/office/word/2006/wordml" xmlns:wps="http://schemas.microsoft.com/office/word/2010/wordprocessingShape" mc:Ignorable="w14 w15 w16se wp14">
   <w:p>
     <w:pPr>
       <w:pStyle w:val="Sidhuvud"/>
@@ -4142,7 +4232,7 @@
 </file>
 
 <file path=word/header2.xml><?xml version="1.0" encoding="utf-8"?>
-<w:hdr xmlns:wpc="http://schemas.microsoft.com/office/word/2010/wordprocessingCanvas" xmlns:mc="http://schemas.openxmlformats.org/markup-compatibility/2006" xmlns:o="urn:schemas-microsoft-com:office:office" xmlns:r="http://schemas.openxmlformats.org/officeDocument/2006/relationships" xmlns:m="http://schemas.openxmlformats.org/officeDocument/2006/math" xmlns:v="urn:schemas-microsoft-com:vml" xmlns:wp14="http://schemas.microsoft.com/office/word/2010/wordprocessingDrawing" xmlns:wp="http://schemas.openxmlformats.org/drawingml/2006/wordprocessingDrawing" xmlns:w10="urn:schemas-microsoft-com:office:word" xmlns:w="http://schemas.openxmlformats.org/wordprocessingml/2006/main" xmlns:w14="http://schemas.microsoft.com/office/word/2010/wordml" xmlns:w15="http://schemas.microsoft.com/office/word/2012/wordml" xmlns:wpg="http://schemas.microsoft.com/office/word/2010/wordprocessingGroup" xmlns:wpi="http://schemas.microsoft.com/office/word/2010/wordprocessingInk" xmlns:wne="http://schemas.microsoft.com/office/word/2006/wordml" xmlns:wps="http://schemas.microsoft.com/office/word/2010/wordprocessingShape" mc:Ignorable="w14 w15 wp14">
+<w:hdr xmlns:wpc="http://schemas.microsoft.com/office/word/2010/wordprocessingCanvas" xmlns:cx="http://schemas.microsoft.com/office/drawing/2014/chartex" xmlns:cx1="http://schemas.microsoft.com/office/drawing/2015/9/8/chartex" xmlns:cx2="http://schemas.microsoft.com/office/drawing/2015/10/21/chartex" xmlns:cx3="http://schemas.microsoft.com/office/drawing/2016/5/9/chartex" xmlns:cx4="http://schemas.microsoft.com/office/drawing/2016/5/10/chartex" xmlns:cx5="http://schemas.microsoft.com/office/drawing/2016/5/11/chartex" xmlns:mc="http://schemas.openxmlformats.org/markup-compatibility/2006" xmlns:o="urn:schemas-microsoft-com:office:office" xmlns:r="http://schemas.openxmlformats.org/officeDocument/2006/relationships" xmlns:m="http://schemas.openxmlformats.org/officeDocument/2006/math" xmlns:v="urn:schemas-microsoft-com:vml" xmlns:wp14="http://schemas.microsoft.com/office/word/2010/wordprocessingDrawing" xmlns:wp="http://schemas.openxmlformats.org/drawingml/2006/wordprocessingDrawing" xmlns:w10="urn:schemas-microsoft-com:office:word" xmlns:w="http://schemas.openxmlformats.org/wordprocessingml/2006/main" xmlns:w14="http://schemas.microsoft.com/office/word/2010/wordml" xmlns:w15="http://schemas.microsoft.com/office/word/2012/wordml" xmlns:w16se="http://schemas.microsoft.com/office/word/2015/wordml/symex" xmlns:wpg="http://schemas.microsoft.com/office/word/2010/wordprocessingGroup" xmlns:wpi="http://schemas.microsoft.com/office/word/2010/wordprocessingInk" xmlns:wne="http://schemas.microsoft.com/office/word/2006/wordml" xmlns:wps="http://schemas.microsoft.com/office/word/2010/wordprocessingShape" mc:Ignorable="w14 w15 w16se wp14">
   <w:p>
     <w:pPr>
       <w:pStyle w:val="Sidhuvud"/>
@@ -4152,7 +4242,7 @@
 </file>
 
 <file path=word/numbering.xml><?xml version="1.0" encoding="utf-8"?>
-<w:numbering xmlns:wpc="http://schemas.microsoft.com/office/word/2010/wordprocessingCanvas" xmlns:mc="http://schemas.openxmlformats.org/markup-compatibility/2006" xmlns:o="urn:schemas-microsoft-com:office:office" xmlns:r="http://schemas.openxmlformats.org/officeDocument/2006/relationships" xmlns:m="http://schemas.openxmlformats.org/officeDocument/2006/math" xmlns:v="urn:schemas-microsoft-com:vml" xmlns:wp14="http://schemas.microsoft.com/office/word/2010/wordprocessingDrawing" xmlns:wp="http://schemas.openxmlformats.org/drawingml/2006/wordprocessingDrawing" xmlns:w10="urn:schemas-microsoft-com:office:word" xmlns:w="http://schemas.openxmlformats.org/wordprocessingml/2006/main" xmlns:w14="http://schemas.microsoft.com/office/word/2010/wordml" xmlns:w15="http://schemas.microsoft.com/office/word/2012/wordml" xmlns:wpg="http://schemas.microsoft.com/office/word/2010/wordprocessingGroup" xmlns:wpi="http://schemas.microsoft.com/office/word/2010/wordprocessingInk" xmlns:wne="http://schemas.microsoft.com/office/word/2006/wordml" xmlns:wps="http://schemas.microsoft.com/office/word/2010/wordprocessingShape" mc:Ignorable="w14 w15 wp14">
+<w:numbering xmlns:wpc="http://schemas.microsoft.com/office/word/2010/wordprocessingCanvas" xmlns:cx="http://schemas.microsoft.com/office/drawing/2014/chartex" xmlns:cx1="http://schemas.microsoft.com/office/drawing/2015/9/8/chartex" xmlns:cx2="http://schemas.microsoft.com/office/drawing/2015/10/21/chartex" xmlns:cx3="http://schemas.microsoft.com/office/drawing/2016/5/9/chartex" xmlns:cx4="http://schemas.microsoft.com/office/drawing/2016/5/10/chartex" xmlns:cx5="http://schemas.microsoft.com/office/drawing/2016/5/11/chartex" xmlns:mc="http://schemas.openxmlformats.org/markup-compatibility/2006" xmlns:o="urn:schemas-microsoft-com:office:office" xmlns:r="http://schemas.openxmlformats.org/officeDocument/2006/relationships" xmlns:m="http://schemas.openxmlformats.org/officeDocument/2006/math" xmlns:v="urn:schemas-microsoft-com:vml" xmlns:wp14="http://schemas.microsoft.com/office/word/2010/wordprocessingDrawing" xmlns:wp="http://schemas.openxmlformats.org/drawingml/2006/wordprocessingDrawing" xmlns:w10="urn:schemas-microsoft-com:office:word" xmlns:w="http://schemas.openxmlformats.org/wordprocessingml/2006/main" xmlns:w14="http://schemas.microsoft.com/office/word/2010/wordml" xmlns:w15="http://schemas.microsoft.com/office/word/2012/wordml" xmlns:w16se="http://schemas.microsoft.com/office/word/2015/wordml/symex" xmlns:wpg="http://schemas.microsoft.com/office/word/2010/wordprocessingGroup" xmlns:wpi="http://schemas.microsoft.com/office/word/2010/wordprocessingInk" xmlns:wne="http://schemas.microsoft.com/office/word/2006/wordml" xmlns:wps="http://schemas.microsoft.com/office/word/2010/wordprocessingShape" mc:Ignorable="w14 w15 w16se wp14">
   <w:abstractNum w:abstractNumId="0" w15:restartNumberingAfterBreak="0">
     <w:nsid w:val="08A2554A"/>
     <w:multiLevelType w:val="multilevel"/>
@@ -4881,7 +4971,7 @@
 </file>
 
 <file path=word/styles.xml><?xml version="1.0" encoding="utf-8"?>
-<w:styles xmlns:mc="http://schemas.openxmlformats.org/markup-compatibility/2006" xmlns:r="http://schemas.openxmlformats.org/officeDocument/2006/relationships" xmlns:w="http://schemas.openxmlformats.org/wordprocessingml/2006/main" xmlns:w14="http://schemas.microsoft.com/office/word/2010/wordml" xmlns:w15="http://schemas.microsoft.com/office/word/2012/wordml" mc:Ignorable="w14 w15">
+<w:styles xmlns:mc="http://schemas.openxmlformats.org/markup-compatibility/2006" xmlns:r="http://schemas.openxmlformats.org/officeDocument/2006/relationships" xmlns:w="http://schemas.openxmlformats.org/wordprocessingml/2006/main" xmlns:w14="http://schemas.microsoft.com/office/word/2010/wordml" xmlns:w15="http://schemas.microsoft.com/office/word/2012/wordml" xmlns:w16se="http://schemas.microsoft.com/office/word/2015/wordml/symex" mc:Ignorable="w14 w15 w16se">
   <w:docDefaults>
     <w:rPrDefault>
       <w:rPr>
@@ -4897,7 +4987,7 @@
       </w:pPr>
     </w:pPrDefault>
   </w:docDefaults>
-  <w:latentStyles w:defLockedState="0" w:defUIPriority="99" w:defSemiHidden="0" w:defUnhideWhenUsed="0" w:defQFormat="0" w:count="371">
+  <w:latentStyles w:defLockedState="0" w:defUIPriority="99" w:defSemiHidden="0" w:defUnhideWhenUsed="0" w:defQFormat="0" w:count="374">
     <w:lsdException w:name="Normal" w:uiPriority="0" w:qFormat="1"/>
     <w:lsdException w:name="heading 1" w:uiPriority="9" w:qFormat="1"/>
     <w:lsdException w:name="heading 2" w:semiHidden="1" w:uiPriority="9" w:unhideWhenUsed="1" w:qFormat="1"/>
@@ -5003,7 +5093,6 @@
     <w:lsdException w:name="HTML Sample" w:semiHidden="1" w:unhideWhenUsed="1"/>
     <w:lsdException w:name="HTML Typewriter" w:semiHidden="1" w:unhideWhenUsed="1"/>
     <w:lsdException w:name="HTML Variable" w:semiHidden="1" w:unhideWhenUsed="1"/>
-    <w:lsdException w:name="Normal Table" w:semiHidden="1" w:unhideWhenUsed="1"/>
     <w:lsdException w:name="annotation subject" w:semiHidden="1" w:unhideWhenUsed="1"/>
     <w:lsdException w:name="No List" w:semiHidden="1" w:unhideWhenUsed="1"/>
     <w:lsdException w:name="Outline List 1" w:semiHidden="1" w:unhideWhenUsed="1"/>
@@ -5048,7 +5137,6 @@
     <w:lsdException w:name="Table Professional" w:semiHidden="1" w:unhideWhenUsed="1"/>
     <w:lsdException w:name="Table Subtle 1" w:semiHidden="1" w:unhideWhenUsed="1"/>
     <w:lsdException w:name="Table Subtle 2" w:semiHidden="1" w:unhideWhenUsed="1"/>
-    <w:lsdException w:name="Table Web 1" w:semiHidden="1" w:unhideWhenUsed="1"/>
     <w:lsdException w:name="Table Web 2" w:semiHidden="1" w:unhideWhenUsed="1"/>
     <w:lsdException w:name="Table Web 3" w:semiHidden="1" w:unhideWhenUsed="1"/>
     <w:lsdException w:name="Balloon Text" w:semiHidden="1" w:unhideWhenUsed="1"/>
@@ -5269,6 +5357,9 @@
     <w:lsdException w:name="List Table 5 Dark Accent 6" w:uiPriority="50"/>
     <w:lsdException w:name="List Table 6 Colorful Accent 6" w:uiPriority="51"/>
     <w:lsdException w:name="List Table 7 Colorful Accent 6" w:uiPriority="52"/>
+    <w:lsdException w:name="Mention" w:semiHidden="1" w:unhideWhenUsed="1"/>
+    <w:lsdException w:name="Smart Hyperlink" w:semiHidden="1" w:unhideWhenUsed="1"/>
+    <w:lsdException w:name="Hashtag" w:semiHidden="1" w:unhideWhenUsed="1"/>
   </w:latentStyles>
   <w:style w:type="paragraph" w:default="1" w:styleId="Normal">
     <w:name w:val="Normal"/>
@@ -6378,7 +6469,7 @@
 </file>
 
 <file path=customXml/itemProps1.xml><?xml version="1.0" encoding="utf-8"?>
-<ds:datastoreItem xmlns:ds="http://schemas.openxmlformats.org/officeDocument/2006/customXml" ds:itemID="{F2ADD0BE-B318-4215-9A94-F01ECC798870}">
+<ds:datastoreItem xmlns:ds="http://schemas.openxmlformats.org/officeDocument/2006/customXml" ds:itemID="{5A3BBBD5-E144-4E81-903E-E75290E43B87}">
   <ds:schemaRefs>
     <ds:schemaRef ds:uri="http://schemas.openxmlformats.org/officeDocument/2006/bibliography"/>
   </ds:schemaRefs>

</xml_diff>

<commit_message>
Pong: nya variabler: int _x, int _y
ritade aktivitetsdiagram btnPlay_Click()
skapade en ny projektmapp - PingPong (läs readme i ..\src
laddade ner nyare lärargenomgångar från fronter och sharepoint
</commit_message>
<xml_diff>
--- a/docs/Skriftlig Rapport.docx
+++ b/docs/Skriftlig Rapport.docx
@@ -474,6 +474,8 @@
         </w:rPr>
         <w:t xml:space="preserve"> </w:t>
       </w:r>
+      <w:bookmarkStart w:id="0" w:name="_GoBack"/>
+      <w:bookmarkEnd w:id="0"/>
       <w:r>
         <w:rPr>
           <w:rFonts w:ascii="Times New Roman" w:eastAsia="Times New Roman" w:hAnsi="Times New Roman" w:cs="Times New Roman"/>
@@ -482,7 +484,7 @@
           <w:szCs w:val="29"/>
           <w:lang w:eastAsia="sv-SE"/>
         </w:rPr>
-        <w:t>Ali Kautto, Camilla Carlsson</w:t>
+        <w:t>Camilla Carlsson</w:t>
       </w:r>
     </w:p>
     <w:p>
@@ -862,7 +864,7 @@
         <w:tab/>
       </w:r>
     </w:p>
-    <w:bookmarkStart w:id="0" w:name="_Toc416788520" w:displacedByCustomXml="next"/>
+    <w:bookmarkStart w:id="1" w:name="_Toc416788520" w:displacedByCustomXml="next"/>
     <w:sdt>
       <w:sdtPr>
         <w:rPr>
@@ -1561,7 +1563,7 @@
           <w:lang w:eastAsia="sv-SE"/>
         </w:rPr>
       </w:pPr>
-      <w:bookmarkStart w:id="1" w:name="_Toc428284173"/>
+      <w:bookmarkStart w:id="2" w:name="_Toc428284173"/>
       <w:r>
         <w:rPr>
           <w:rFonts w:eastAsia="Times New Roman"/>
@@ -1577,8 +1579,8 @@
         </w:rPr>
         <w:t xml:space="preserve">. </w:t>
       </w:r>
-      <w:bookmarkEnd w:id="0"/>
       <w:bookmarkEnd w:id="1"/>
+      <w:bookmarkEnd w:id="2"/>
       <w:r>
         <w:rPr>
           <w:rFonts w:eastAsia="Times New Roman"/>
@@ -1658,8 +1660,6 @@
         </w:rPr>
         <w:t xml:space="preserve"> och använda de erfarenheter som detta ger till att redovisa min frågeställning.</w:t>
       </w:r>
-      <w:bookmarkStart w:id="2" w:name="_GoBack"/>
-      <w:bookmarkEnd w:id="2"/>
     </w:p>
     <w:p>
       <w:pPr>
@@ -2800,7 +2800,14 @@
         <w:rPr>
           <w:rStyle w:val="Rubrik1Char"/>
         </w:rPr>
-        <w:t>2. Result</w:t>
+        <w:t xml:space="preserve">2. </w:t>
+      </w:r>
+      <w:proofErr w:type="spellStart"/>
+      <w:r>
+        <w:rPr>
+          <w:rStyle w:val="Rubrik1Char"/>
+        </w:rPr>
+        <w:t>Result</w:t>
       </w:r>
       <w:bookmarkEnd w:id="15"/>
       <w:r>
@@ -2809,6 +2816,7 @@
         </w:rPr>
         <w:t>s</w:t>
       </w:r>
+      <w:proofErr w:type="spellEnd"/>
     </w:p>
     <w:bookmarkEnd w:id="16"/>
     <w:p>
@@ -3877,6 +3885,7 @@
       </w:r>
       <w:bookmarkEnd w:id="19"/>
       <w:bookmarkEnd w:id="20"/>
+      <w:proofErr w:type="spellStart"/>
       <w:r>
         <w:rPr>
           <w:rFonts w:eastAsia="Times New Roman"/>
@@ -3884,6 +3893,7 @@
         </w:rPr>
         <w:t>References</w:t>
       </w:r>
+      <w:proofErr w:type="spellEnd"/>
     </w:p>
     <w:p>
       <w:pPr>
@@ -5093,6 +5103,7 @@
     <w:lsdException w:name="HTML Sample" w:semiHidden="1" w:unhideWhenUsed="1"/>
     <w:lsdException w:name="HTML Typewriter" w:semiHidden="1" w:unhideWhenUsed="1"/>
     <w:lsdException w:name="HTML Variable" w:semiHidden="1" w:unhideWhenUsed="1"/>
+    <w:lsdException w:name="Normal Table" w:semiHidden="1" w:unhideWhenUsed="1"/>
     <w:lsdException w:name="annotation subject" w:semiHidden="1" w:unhideWhenUsed="1"/>
     <w:lsdException w:name="No List" w:semiHidden="1" w:unhideWhenUsed="1"/>
     <w:lsdException w:name="Outline List 1" w:semiHidden="1" w:unhideWhenUsed="1"/>
@@ -5137,6 +5148,7 @@
     <w:lsdException w:name="Table Professional" w:semiHidden="1" w:unhideWhenUsed="1"/>
     <w:lsdException w:name="Table Subtle 1" w:semiHidden="1" w:unhideWhenUsed="1"/>
     <w:lsdException w:name="Table Subtle 2" w:semiHidden="1" w:unhideWhenUsed="1"/>
+    <w:lsdException w:name="Table Web 1" w:semiHidden="1" w:unhideWhenUsed="1"/>
     <w:lsdException w:name="Table Web 2" w:semiHidden="1" w:unhideWhenUsed="1"/>
     <w:lsdException w:name="Table Web 3" w:semiHidden="1" w:unhideWhenUsed="1"/>
     <w:lsdException w:name="Balloon Text" w:semiHidden="1" w:unhideWhenUsed="1"/>
@@ -6469,7 +6481,7 @@
 </file>
 
 <file path=customXml/itemProps1.xml><?xml version="1.0" encoding="utf-8"?>
-<ds:datastoreItem xmlns:ds="http://schemas.openxmlformats.org/officeDocument/2006/customXml" ds:itemID="{5A3BBBD5-E144-4E81-903E-E75290E43B87}">
+<ds:datastoreItem xmlns:ds="http://schemas.openxmlformats.org/officeDocument/2006/customXml" ds:itemID="{755FBE40-499E-4E7F-894A-59AD8547158A}">
   <ds:schemaRefs>
     <ds:schemaRef ds:uri="http://schemas.openxmlformats.org/officeDocument/2006/bibliography"/>
   </ds:schemaRefs>

</xml_diff>